<commit_message>
update ClassDiagramm in Doku
</commit_message>
<xml_diff>
--- a/Doku.docx
+++ b/Doku.docx
@@ -2,8 +2,8 @@
 <file path=word/document.xml><?xml version="1.0" encoding="utf-8"?>
 <w:document xmlns:wpc="http://schemas.microsoft.com/office/word/2010/wordprocessingCanvas" xmlns:cx="http://schemas.microsoft.com/office/drawing/2014/chartex" xmlns:cx1="http://schemas.microsoft.com/office/drawing/2015/9/8/chartex" xmlns:cx2="http://schemas.microsoft.com/office/drawing/2015/10/21/chartex" xmlns:cx3="http://schemas.microsoft.com/office/drawing/2016/5/9/chartex" xmlns:cx4="http://schemas.microsoft.com/office/drawing/2016/5/10/chartex" xmlns:cx5="http://schemas.microsoft.com/office/drawing/2016/5/11/chartex" xmlns:cx6="http://schemas.microsoft.com/office/drawing/2016/5/12/chartex" xmlns:cx7="http://schemas.microsoft.com/office/drawing/2016/5/13/chartex" xmlns:cx8="http://schemas.microsoft.com/office/drawing/2016/5/14/chartex" xmlns:mc="http://schemas.openxmlformats.org/markup-compatibility/2006" xmlns:aink="http://schemas.microsoft.com/office/drawing/2016/ink" xmlns:am3d="http://schemas.microsoft.com/office/drawing/2017/model3d" xmlns:o="urn:schemas-microsoft-com:office:office" xmlns:r="http://schemas.openxmlformats.org/officeDocument/2006/relationships" xmlns:m="http://schemas.openxmlformats.org/officeDocument/2006/math" xmlns:v="urn:schemas-microsoft-com:vml" xmlns:wp14="http://schemas.microsoft.com/office/word/2010/wordprocessingDrawing" xmlns:wp="http://schemas.openxmlformats.org/drawingml/2006/wordprocessingDrawing" xmlns:w10="urn:schemas-microsoft-com:office:word" xmlns:w="http://schemas.openxmlformats.org/wordprocessingml/2006/main" xmlns:w14="http://schemas.microsoft.com/office/word/2010/wordml" xmlns:w15="http://schemas.microsoft.com/office/word/2012/wordml" xmlns:w16cid="http://schemas.microsoft.com/office/word/2016/wordml/cid" xmlns:w16se="http://schemas.microsoft.com/office/word/2015/wordml/symex" xmlns:wpg="http://schemas.microsoft.com/office/word/2010/wordprocessingGroup" xmlns:wpi="http://schemas.microsoft.com/office/word/2010/wordprocessingInk" xmlns:wne="http://schemas.microsoft.com/office/word/2006/wordml" xmlns:wps="http://schemas.microsoft.com/office/word/2010/wordprocessingShape" mc:Ignorable="w14 w15 w16se w16cid wp14">
   <w:body>
-    <w:bookmarkStart w:id="0" w:name="_Toc477777763" w:displacedByCustomXml="next"/>
-    <w:bookmarkStart w:id="1" w:name="_Toc479258066" w:displacedByCustomXml="next"/>
+    <w:bookmarkStart w:id="0" w:name="_Toc479258066" w:displacedByCustomXml="next"/>
+    <w:bookmarkStart w:id="1" w:name="_Toc477777763" w:displacedByCustomXml="next"/>
     <w:sdt>
       <w:sdtPr>
         <w:rPr>
@@ -5419,12 +5419,14 @@
       <w:bookmarkStart w:id="3" w:name="_Toc477777764"/>
       <w:bookmarkStart w:id="4" w:name="_Toc479258067"/>
       <w:bookmarkStart w:id="5" w:name="_Toc508183533"/>
+      <w:proofErr w:type="spellStart"/>
       <w:r>
         <w:t>Github</w:t>
       </w:r>
       <w:bookmarkEnd w:id="3"/>
       <w:bookmarkEnd w:id="4"/>
       <w:bookmarkEnd w:id="5"/>
+      <w:proofErr w:type="spellEnd"/>
     </w:p>
     <w:p>
       <w:hyperlink r:id="rId5" w:history="1">
@@ -5500,8 +5502,13 @@
           </w:tcPr>
           <w:p>
             <w:r>
-              <w:t>Mit Java gecodet</w:t>
-            </w:r>
+              <w:t xml:space="preserve">Mit Java </w:t>
+            </w:r>
+            <w:proofErr w:type="spellStart"/>
+            <w:r>
+              <w:t>gecodet</w:t>
+            </w:r>
+            <w:proofErr w:type="spellEnd"/>
           </w:p>
         </w:tc>
         <w:tc>
@@ -5680,10 +5687,21 @@
         <w:rPr>
           <w:highlight w:val="green"/>
         </w:rPr>
-        <w:t>Sehr wichtig</w:t>
+        <w:t xml:space="preserve">Sehr </w:t>
+      </w:r>
+      <w:proofErr w:type="gramStart"/>
+      <w:r>
+        <w:rPr>
+          <w:highlight w:val="green"/>
+        </w:rPr>
+        <w:t>wichtig</w:t>
       </w:r>
       <w:r>
-        <w:t xml:space="preserve"> , </w:t>
+        <w:t xml:space="preserve"> ,</w:t>
+      </w:r>
+      <w:proofErr w:type="gramEnd"/>
+      <w:r>
+        <w:t xml:space="preserve"> </w:t>
       </w:r>
       <w:r>
         <w:rPr>
@@ -5698,20 +5716,42 @@
         <w:rPr>
           <w:highlight w:val="red"/>
         </w:rPr>
-        <w:t>nice to have</w:t>
+        <w:t xml:space="preserve">nice </w:t>
       </w:r>
+      <w:proofErr w:type="spellStart"/>
+      <w:r>
+        <w:rPr>
+          <w:highlight w:val="red"/>
+        </w:rPr>
+        <w:t>to</w:t>
+      </w:r>
+      <w:proofErr w:type="spellEnd"/>
+      <w:r>
+        <w:rPr>
+          <w:highlight w:val="red"/>
+        </w:rPr>
+        <w:t xml:space="preserve"> </w:t>
+      </w:r>
+      <w:proofErr w:type="spellStart"/>
+      <w:r>
+        <w:rPr>
+          <w:highlight w:val="red"/>
+        </w:rPr>
+        <w:t>have</w:t>
+      </w:r>
+      <w:proofErr w:type="spellEnd"/>
     </w:p>
     <w:p>
       <w:pPr>
         <w:pStyle w:val="berschrift1"/>
       </w:pPr>
-      <w:bookmarkStart w:id="8" w:name="_Toc479258074"/>
+      <w:bookmarkStart w:id="8" w:name="_Toc508183535"/>
       <w:bookmarkStart w:id="9" w:name="_Toc479258073"/>
-      <w:bookmarkStart w:id="10" w:name="_Toc508183535"/>
+      <w:bookmarkStart w:id="10" w:name="_Toc479258074"/>
       <w:r>
         <w:t>Use Case Diagramm</w:t>
       </w:r>
-      <w:bookmarkEnd w:id="10"/>
+      <w:bookmarkEnd w:id="8"/>
     </w:p>
     <w:p>
       <w:r>
@@ -5857,10 +5897,10 @@
           <w:noProof/>
         </w:rPr>
         <w:drawing>
-          <wp:inline distT="0" distB="0" distL="0" distR="0" wp14:anchorId="50B15F5C" wp14:editId="17565CDB">
-            <wp:extent cx="5382491" cy="4677846"/>
-            <wp:effectExtent l="0" t="0" r="8890" b="8890"/>
-            <wp:docPr id="38" name="Grafik 38"/>
+          <wp:inline distT="0" distB="0" distL="0" distR="0" wp14:anchorId="0095D75A" wp14:editId="4F572E59">
+            <wp:extent cx="5174615" cy="4488815"/>
+            <wp:effectExtent l="0" t="0" r="6985" b="6985"/>
+            <wp:docPr id="35" name="Grafik 35"/>
             <wp:cNvGraphicFramePr>
               <a:graphicFrameLocks xmlns:a="http://schemas.openxmlformats.org/drawingml/2006/main" noChangeAspect="1"/>
             </wp:cNvGraphicFramePr>
@@ -5868,7 +5908,7 @@
               <a:graphicData uri="http://schemas.openxmlformats.org/drawingml/2006/picture">
                 <pic:pic xmlns:pic="http://schemas.openxmlformats.org/drawingml/2006/picture">
                   <pic:nvPicPr>
-                    <pic:cNvPr id="0" name="Picture 7"/>
+                    <pic:cNvPr id="0" name="Picture 1"/>
                     <pic:cNvPicPr>
                       <a:picLocks noChangeAspect="1" noChangeArrowheads="1"/>
                     </pic:cNvPicPr>
@@ -5889,7 +5929,7 @@
                   <pic:spPr bwMode="auto">
                     <a:xfrm>
                       <a:off x="0" y="0"/>
-                      <a:ext cx="5386408" cy="4681250"/>
+                      <a:ext cx="5174615" cy="4488815"/>
                     </a:xfrm>
                     <a:prstGeom prst="rect">
                       <a:avLst/>
@@ -5905,18 +5945,21 @@
           </wp:inline>
         </w:drawing>
       </w:r>
+      <w:bookmarkStart w:id="13" w:name="_GoBack"/>
+      <w:bookmarkEnd w:id="13"/>
     </w:p>
     <w:p/>
     <w:p>
       <w:pPr>
         <w:pStyle w:val="berschrift1"/>
       </w:pPr>
-      <w:bookmarkStart w:id="13" w:name="_Toc508183540"/>
+      <w:bookmarkStart w:id="14" w:name="_Toc508183540"/>
       <w:r>
+        <w:lastRenderedPageBreak/>
         <w:t>Sequenz</w:t>
       </w:r>
       <w:bookmarkEnd w:id="9"/>
-      <w:bookmarkEnd w:id="13"/>
+      <w:bookmarkEnd w:id="14"/>
     </w:p>
     <w:p>
       <w:r>
@@ -5978,24 +6021,26 @@
       <w:pPr>
         <w:pStyle w:val="berschrift1"/>
       </w:pPr>
-      <w:bookmarkStart w:id="14" w:name="_Toc508183541"/>
+      <w:bookmarkStart w:id="15" w:name="_Toc508183541"/>
+      <w:proofErr w:type="spellStart"/>
       <w:r>
         <w:lastRenderedPageBreak/>
         <w:t>Activity</w:t>
       </w:r>
-      <w:bookmarkEnd w:id="14"/>
+      <w:bookmarkEnd w:id="15"/>
+      <w:proofErr w:type="spellEnd"/>
     </w:p>
     <w:p/>
     <w:p>
       <w:pPr>
         <w:pStyle w:val="berschrift1"/>
       </w:pPr>
-      <w:bookmarkStart w:id="15" w:name="_Toc508183542"/>
+      <w:bookmarkStart w:id="16" w:name="_Toc508183542"/>
       <w:r>
         <w:t>ERM ERD</w:t>
       </w:r>
-      <w:bookmarkEnd w:id="8"/>
-      <w:bookmarkEnd w:id="15"/>
+      <w:bookmarkEnd w:id="10"/>
+      <w:bookmarkEnd w:id="16"/>
     </w:p>
     <w:p>
       <w:r>
@@ -6061,28 +6106,28 @@
       <w:pPr>
         <w:pStyle w:val="berschrift1"/>
       </w:pPr>
-      <w:bookmarkStart w:id="16" w:name="_Toc475101947"/>
-      <w:bookmarkStart w:id="17" w:name="_Toc477777774"/>
-      <w:bookmarkStart w:id="18" w:name="_Toc479258077"/>
-      <w:bookmarkStart w:id="19" w:name="_Toc508183543"/>
+      <w:bookmarkStart w:id="17" w:name="_Toc508183543"/>
+      <w:bookmarkStart w:id="18" w:name="_Toc475101947"/>
+      <w:bookmarkStart w:id="19" w:name="_Toc477777774"/>
+      <w:bookmarkStart w:id="20" w:name="_Toc479258077"/>
       <w:r>
         <w:lastRenderedPageBreak/>
         <w:t>Test Case</w:t>
       </w:r>
-      <w:bookmarkEnd w:id="19"/>
+      <w:bookmarkEnd w:id="17"/>
     </w:p>
     <w:p>
       <w:pPr>
         <w:pStyle w:val="berschrift2"/>
       </w:pPr>
-      <w:bookmarkStart w:id="20" w:name="_Toc508183544"/>
+      <w:bookmarkStart w:id="21" w:name="_Toc508183544"/>
       <w:r>
         <w:t>White-Box</w:t>
       </w:r>
-      <w:bookmarkEnd w:id="16"/>
-      <w:bookmarkEnd w:id="17"/>
       <w:bookmarkEnd w:id="18"/>
+      <w:bookmarkEnd w:id="19"/>
       <w:bookmarkEnd w:id="20"/>
+      <w:bookmarkEnd w:id="21"/>
     </w:p>
     <w:tbl>
       <w:tblPr>
@@ -6147,9 +6192,11 @@
             <w:tcW w:w="4606" w:type="dxa"/>
           </w:tcPr>
           <w:p>
+            <w:proofErr w:type="spellStart"/>
             <w:r>
               <w:t>Testziel</w:t>
             </w:r>
+            <w:proofErr w:type="spellEnd"/>
           </w:p>
         </w:tc>
         <w:tc>
@@ -6381,9 +6428,11 @@
             <w:tcW w:w="4532" w:type="dxa"/>
           </w:tcPr>
           <w:p>
+            <w:proofErr w:type="spellStart"/>
             <w:r>
               <w:t>Testziel</w:t>
             </w:r>
+            <w:proofErr w:type="spellEnd"/>
           </w:p>
         </w:tc>
         <w:tc>
@@ -6439,8 +6488,13 @@
           </w:tcPr>
           <w:p>
             <w:r>
-              <w:t>Question und Answer</w:t>
-            </w:r>
+              <w:t xml:space="preserve">Question und </w:t>
+            </w:r>
+            <w:proofErr w:type="spellStart"/>
+            <w:r>
+              <w:t>Answer</w:t>
+            </w:r>
+            <w:proofErr w:type="spellEnd"/>
             <w:r>
               <w:t xml:space="preserve"> Erstellen</w:t>
             </w:r>
@@ -6605,9 +6659,11 @@
             <w:tcW w:w="4532" w:type="dxa"/>
           </w:tcPr>
           <w:p>
+            <w:proofErr w:type="spellStart"/>
             <w:r>
               <w:t>Testziel</w:t>
             </w:r>
+            <w:proofErr w:type="spellEnd"/>
           </w:p>
         </w:tc>
         <w:tc>
@@ -6660,7 +6716,15 @@
           </w:tcPr>
           <w:p>
             <w:r>
-              <w:t>Question und Answer Erstellen</w:t>
+              <w:t xml:space="preserve">Question und </w:t>
+            </w:r>
+            <w:proofErr w:type="spellStart"/>
+            <w:r>
+              <w:t>Answer</w:t>
+            </w:r>
+            <w:proofErr w:type="spellEnd"/>
+            <w:r>
+              <w:t xml:space="preserve"> Erstellen</w:t>
             </w:r>
           </w:p>
           <w:p>
@@ -6823,9 +6887,11 @@
             <w:tcW w:w="4532" w:type="dxa"/>
           </w:tcPr>
           <w:p>
+            <w:proofErr w:type="spellStart"/>
             <w:r>
               <w:t>Testziel</w:t>
             </w:r>
+            <w:proofErr w:type="spellEnd"/>
           </w:p>
         </w:tc>
         <w:tc>
@@ -7034,9 +7100,11 @@
             <w:tcW w:w="4532" w:type="dxa"/>
           </w:tcPr>
           <w:p>
+            <w:proofErr w:type="spellStart"/>
             <w:r>
               <w:t>Testziel</w:t>
             </w:r>
+            <w:proofErr w:type="spellEnd"/>
           </w:p>
         </w:tc>
         <w:tc>
@@ -7075,8 +7143,13 @@
           </w:p>
           <w:p>
             <w:r>
-              <w:t>Edit Activity</w:t>
-            </w:r>
+              <w:t xml:space="preserve">Edit </w:t>
+            </w:r>
+            <w:proofErr w:type="spellStart"/>
+            <w:r>
+              <w:t>Activity</w:t>
+            </w:r>
+            <w:proofErr w:type="spellEnd"/>
           </w:p>
         </w:tc>
       </w:tr>
@@ -7109,8 +7182,13 @@
             </w:r>
           </w:p>
           <w:p>
-            <w:r>
-              <w:t>Done Klicken</w:t>
+            <w:proofErr w:type="spellStart"/>
+            <w:r>
+              <w:t>Done</w:t>
+            </w:r>
+            <w:proofErr w:type="spellEnd"/>
+            <w:r>
+              <w:t xml:space="preserve"> Klicken</w:t>
             </w:r>
           </w:p>
         </w:tc>
@@ -7268,9 +7346,11 @@
             <w:tcW w:w="4532" w:type="dxa"/>
           </w:tcPr>
           <w:p>
+            <w:proofErr w:type="spellStart"/>
             <w:r>
               <w:t>Testziel</w:t>
             </w:r>
+            <w:proofErr w:type="spellEnd"/>
           </w:p>
         </w:tc>
         <w:tc>
@@ -7309,8 +7389,13 @@
           </w:p>
           <w:p>
             <w:r>
-              <w:t>Edit Activity</w:t>
-            </w:r>
+              <w:t xml:space="preserve">Edit </w:t>
+            </w:r>
+            <w:proofErr w:type="spellStart"/>
+            <w:r>
+              <w:t>Activity</w:t>
+            </w:r>
+            <w:proofErr w:type="spellEnd"/>
           </w:p>
         </w:tc>
       </w:tr>
@@ -7365,8 +7450,6 @@
             <w:r>
               <w:t>Daten Werden oben Angezeigt</w:t>
             </w:r>
-            <w:bookmarkStart w:id="21" w:name="_GoBack"/>
-            <w:bookmarkEnd w:id="21"/>
           </w:p>
         </w:tc>
       </w:tr>
@@ -8783,7 +8866,7 @@
 </file>
 
 <file path=customXml/itemProps1.xml><?xml version="1.0" encoding="utf-8"?>
-<ds:datastoreItem xmlns:ds="http://schemas.openxmlformats.org/officeDocument/2006/customXml" ds:itemID="{258A68B2-D69B-4B4D-B0F2-90EF30B47423}">
+<ds:datastoreItem xmlns:ds="http://schemas.openxmlformats.org/officeDocument/2006/customXml" ds:itemID="{B81AFF2D-5D4B-48EB-97C6-532C5F2086AE}">
   <ds:schemaRefs>
     <ds:schemaRef ds:uri="http://schemas.openxmlformats.org/officeDocument/2006/bibliography"/>
   </ds:schemaRefs>

</xml_diff>